<commit_message>
Se agregan comandos git
</commit_message>
<xml_diff>
--- a/Pasos desarrollo.docx
+++ b/Pasos desarrollo.docx
@@ -71,10 +71,11 @@
     <w:p>
       <w:pPr>
         <w:rPr>
-          <w:lang w:val="es-ES"/>
-        </w:rPr>
-      </w:pPr>
-      <w:hyperlink r:id="rId6" w:history="1">
+          <w:rStyle w:val="Hipervnculo"/>
+          <w:lang w:val="es-ES"/>
+        </w:rPr>
+      </w:pPr>
+      <w:hyperlink r:id="rId6" w:anchor="fundamentos-de-git" w:history="1">
         <w:r>
           <w:rPr>
             <w:rStyle w:val="Hipervnculo"/>
@@ -90,8 +91,407 @@
           <w:lang w:val="es-ES"/>
         </w:rPr>
       </w:pPr>
+      <w:hyperlink r:id="rId7" w:history="1">
+        <w:r>
+          <w:rPr>
+            <w:rStyle w:val="Hipervnculo"/>
+            <w:lang w:val="es-ES"/>
+          </w:rPr>
+          <w:t>https://github.com/LeonD777/git-desarrollo</w:t>
+        </w:r>
+      </w:hyperlink>
+    </w:p>
+    <w:p>
+      <w:pPr>
+        <w:rPr>
+          <w:lang w:val="es-ES"/>
+        </w:rPr>
+      </w:pPr>
+      <w:proofErr w:type="spellStart"/>
+      <w:r>
+        <w:rPr>
+          <w:lang w:val="es-ES"/>
+        </w:rPr>
+        <w:t>git</w:t>
+      </w:r>
+      <w:proofErr w:type="spellEnd"/>
+      <w:r>
+        <w:rPr>
+          <w:lang w:val="es-ES"/>
+        </w:rPr>
+        <w:t xml:space="preserve"> </w:t>
+      </w:r>
+      <w:r>
+        <w:rPr>
+          <w:lang w:val="es-ES"/>
+        </w:rPr>
+        <w:t>versión</w:t>
+      </w:r>
+      <w:r>
+        <w:rPr>
+          <w:lang w:val="es-ES"/>
+        </w:rPr>
+        <w:tab/>
+      </w:r>
+      <w:r>
+        <w:rPr>
+          <w:lang w:val="es-ES"/>
+        </w:rPr>
+        <w:tab/>
+      </w:r>
+      <w:r>
+        <w:rPr>
+          <w:lang w:val="es-ES"/>
+        </w:rPr>
+        <w:tab/>
+        <w:t>//VERSION DE GIT</w:t>
+      </w:r>
+    </w:p>
+    <w:p>
+      <w:pPr>
+        <w:rPr>
+          <w:lang w:val="es-ES"/>
+        </w:rPr>
+      </w:pPr>
+      <w:proofErr w:type="spellStart"/>
+      <w:r>
+        <w:rPr>
+          <w:lang w:val="es-ES"/>
+        </w:rPr>
+        <w:t>git</w:t>
+      </w:r>
+      <w:proofErr w:type="spellEnd"/>
+      <w:r>
+        <w:rPr>
+          <w:lang w:val="es-ES"/>
+        </w:rPr>
+        <w:t xml:space="preserve"> status </w:t>
+      </w:r>
+      <w:r>
+        <w:rPr>
+          <w:lang w:val="es-ES"/>
+        </w:rPr>
+        <w:t>–</w:t>
+      </w:r>
+      <w:r>
+        <w:rPr>
+          <w:lang w:val="es-ES"/>
+        </w:rPr>
+        <w:t>s</w:t>
+      </w:r>
+      <w:r>
+        <w:rPr>
+          <w:lang w:val="es-ES"/>
+        </w:rPr>
+        <w:tab/>
+      </w:r>
+      <w:r>
+        <w:rPr>
+          <w:lang w:val="es-ES"/>
+        </w:rPr>
+        <w:tab/>
+      </w:r>
+      <w:r>
+        <w:rPr>
+          <w:lang w:val="es-ES"/>
+        </w:rPr>
+        <w:tab/>
+        <w:t>//VER ARCHIVOS NO REGISTRADOS</w:t>
+      </w:r>
+    </w:p>
+    <w:p>
+      <w:pPr>
+        <w:rPr>
+          <w:lang w:val="es-ES"/>
+        </w:rPr>
+      </w:pPr>
+      <w:proofErr w:type="spellStart"/>
+      <w:r>
+        <w:rPr>
+          <w:lang w:val="es-ES"/>
+        </w:rPr>
+        <w:t>git</w:t>
+      </w:r>
+      <w:proofErr w:type="spellEnd"/>
+      <w:r>
+        <w:rPr>
+          <w:lang w:val="es-ES"/>
+        </w:rPr>
+        <w:t xml:space="preserve"> </w:t>
+      </w:r>
+      <w:proofErr w:type="spellStart"/>
+      <w:proofErr w:type="gramStart"/>
+      <w:r>
+        <w:rPr>
+          <w:lang w:val="es-ES"/>
+        </w:rPr>
+        <w:t>add</w:t>
+      </w:r>
+      <w:proofErr w:type="spellEnd"/>
+      <w:r>
+        <w:rPr>
+          <w:lang w:val="es-ES"/>
+        </w:rPr>
+        <w:t xml:space="preserve"> .</w:t>
+      </w:r>
+      <w:proofErr w:type="gramEnd"/>
+      <w:r>
+        <w:rPr>
+          <w:lang w:val="es-ES"/>
+        </w:rPr>
+        <w:tab/>
+      </w:r>
+      <w:r>
+        <w:rPr>
+          <w:lang w:val="es-ES"/>
+        </w:rPr>
+        <w:tab/>
+      </w:r>
+      <w:r>
+        <w:rPr>
+          <w:lang w:val="es-ES"/>
+        </w:rPr>
+        <w:tab/>
+        <w:t>//AGREGA TODOS LOS ARCHIVOS PENDIENTES DE CAMBIOS</w:t>
+      </w:r>
+    </w:p>
+    <w:p>
+      <w:pPr>
+        <w:rPr>
+          <w:lang w:val="es-ES"/>
+        </w:rPr>
+      </w:pPr>
+      <w:proofErr w:type="spellStart"/>
+      <w:r>
+        <w:rPr>
+          <w:lang w:val="es-ES"/>
+        </w:rPr>
+        <w:t>git</w:t>
+      </w:r>
+      <w:proofErr w:type="spellEnd"/>
+      <w:r>
+        <w:rPr>
+          <w:lang w:val="es-ES"/>
+        </w:rPr>
+        <w:t xml:space="preserve"> </w:t>
+      </w:r>
+      <w:proofErr w:type="spellStart"/>
+      <w:r>
+        <w:rPr>
+          <w:lang w:val="es-ES"/>
+        </w:rPr>
+        <w:t>commit</w:t>
+      </w:r>
+      <w:proofErr w:type="spellEnd"/>
+      <w:r>
+        <w:rPr>
+          <w:lang w:val="es-ES"/>
+        </w:rPr>
+        <w:t xml:space="preserve"> -m "</w:t>
+      </w:r>
+      <w:r>
+        <w:rPr>
+          <w:lang w:val="es-ES"/>
+        </w:rPr>
+        <w:t>x y z</w:t>
+      </w:r>
+      <w:r>
+        <w:rPr>
+          <w:lang w:val="es-ES"/>
+        </w:rPr>
+        <w:t>"</w:t>
+      </w:r>
+      <w:r>
+        <w:rPr>
+          <w:lang w:val="es-ES"/>
+        </w:rPr>
+        <w:tab/>
+      </w:r>
+      <w:r>
+        <w:rPr>
+          <w:lang w:val="es-ES"/>
+        </w:rPr>
+        <w:tab/>
+        <w:t>//COPIA O FOTOGRAFIA DEL PROYECTO EN ESE MOMENTO</w:t>
+      </w:r>
+    </w:p>
+    <w:p>
+      <w:pPr>
+        <w:rPr>
+          <w:lang w:val="es-ES"/>
+        </w:rPr>
+      </w:pPr>
+      <w:proofErr w:type="spellStart"/>
+      <w:r>
+        <w:rPr>
+          <w:lang w:val="es-ES"/>
+        </w:rPr>
+        <w:t>git</w:t>
+      </w:r>
+      <w:proofErr w:type="spellEnd"/>
+      <w:r>
+        <w:rPr>
+          <w:lang w:val="es-ES"/>
+        </w:rPr>
+        <w:t xml:space="preserve"> log </w:t>
+      </w:r>
+      <w:r>
+        <w:rPr>
+          <w:lang w:val="es-ES"/>
+        </w:rPr>
+        <w:t>–</w:t>
+      </w:r>
+      <w:proofErr w:type="spellStart"/>
+      <w:r>
+        <w:rPr>
+          <w:lang w:val="es-ES"/>
+        </w:rPr>
+        <w:t>oneline</w:t>
+      </w:r>
+      <w:proofErr w:type="spellEnd"/>
+      <w:r>
+        <w:rPr>
+          <w:lang w:val="es-ES"/>
+        </w:rPr>
+        <w:tab/>
+      </w:r>
+      <w:r>
+        <w:rPr>
+          <w:lang w:val="es-ES"/>
+        </w:rPr>
+        <w:tab/>
+      </w:r>
+      <w:r>
+        <w:rPr>
+          <w:lang w:val="es-ES"/>
+        </w:rPr>
+        <w:tab/>
+        <w:t>//MUESTRA LOS COMITS REALIZADOS</w:t>
+      </w:r>
+    </w:p>
+    <w:p>
+      <w:pPr>
+        <w:rPr>
+          <w:lang w:val="es-ES"/>
+        </w:rPr>
+      </w:pPr>
+      <w:proofErr w:type="spellStart"/>
+      <w:r>
+        <w:rPr>
+          <w:lang w:val="es-ES"/>
+        </w:rPr>
+        <w:t>git</w:t>
+      </w:r>
+      <w:proofErr w:type="spellEnd"/>
+      <w:r>
+        <w:rPr>
+          <w:lang w:val="es-ES"/>
+        </w:rPr>
+        <w:t xml:space="preserve"> </w:t>
+      </w:r>
+      <w:proofErr w:type="spellStart"/>
+      <w:r>
+        <w:rPr>
+          <w:lang w:val="es-ES"/>
+        </w:rPr>
+        <w:t>reset</w:t>
+      </w:r>
+      <w:proofErr w:type="spellEnd"/>
+      <w:r>
+        <w:rPr>
+          <w:lang w:val="es-ES"/>
+        </w:rPr>
+        <w:t xml:space="preserve"> </w:t>
+      </w:r>
+      <w:r>
+        <w:rPr>
+          <w:lang w:val="es-ES"/>
+        </w:rPr>
+        <w:t>–</w:t>
+      </w:r>
+      <w:proofErr w:type="spellStart"/>
+      <w:r>
+        <w:rPr>
+          <w:lang w:val="es-ES"/>
+        </w:rPr>
+        <w:t>hard</w:t>
+      </w:r>
+      <w:proofErr w:type="spellEnd"/>
+      <w:r>
+        <w:rPr>
+          <w:lang w:val="es-ES"/>
+        </w:rPr>
+        <w:t xml:space="preserve"> NUMERO_DEL_COMMIT</w:t>
+      </w:r>
+      <w:r>
+        <w:rPr>
+          <w:lang w:val="es-ES"/>
+        </w:rPr>
+        <w:tab/>
+        <w:t xml:space="preserve"> //VIAJAMOS AL COMMIT QUE QUEREMOS IR</w:t>
+      </w:r>
+    </w:p>
+    <w:p>
+      <w:pPr>
+        <w:rPr>
+          <w:lang w:val="es-ES"/>
+        </w:rPr>
+      </w:pPr>
+      <w:proofErr w:type="spellStart"/>
+      <w:r>
+        <w:rPr>
+          <w:lang w:val="es-ES"/>
+        </w:rPr>
+        <w:t>clear</w:t>
+      </w:r>
+      <w:proofErr w:type="spellEnd"/>
+      <w:r>
+        <w:rPr>
+          <w:lang w:val="es-ES"/>
+        </w:rPr>
+        <w:t xml:space="preserve"> </w:t>
+      </w:r>
+      <w:r>
+        <w:rPr>
+          <w:lang w:val="es-ES"/>
+        </w:rPr>
+        <w:tab/>
+      </w:r>
+      <w:r>
+        <w:rPr>
+          <w:lang w:val="es-ES"/>
+        </w:rPr>
+        <w:tab/>
+      </w:r>
+      <w:r>
+        <w:rPr>
+          <w:lang w:val="es-ES"/>
+        </w:rPr>
+        <w:tab/>
+      </w:r>
+      <w:r>
+        <w:rPr>
+          <w:lang w:val="es-ES"/>
+        </w:rPr>
+        <w:tab/>
+        <w:t>//LIMPIA LA TERMINAL</w:t>
+      </w:r>
+    </w:p>
+    <w:p>
+      <w:pPr>
+        <w:rPr>
+          <w:lang w:val="es-ES"/>
+        </w:rPr>
+      </w:pPr>
       <w:bookmarkStart w:id="0" w:name="_GoBack"/>
       <w:bookmarkEnd w:id="0"/>
+    </w:p>
+    <w:p>
+      <w:pPr>
+        <w:rPr>
+          <w:lang w:val="es-ES"/>
+        </w:rPr>
+      </w:pPr>
     </w:p>
     <w:sectPr>
       <w:pgSz w:w="12240" w:h="15840"/>

</xml_diff>